<commit_message>
Made some last-minute change to this.
</commit_message>
<xml_diff>
--- a/Copy/2022-Summer-Fall/HartOfTheMatter-Summer-Fall-2022-Vol35-Number1/02-Sorry to Say Goodbye/Lucille Evenson/LucilleEvenson.docx
+++ b/Copy/2022-Summer-Fall/HartOfTheMatter-Summer-Fall-2022-Vol35-Number1/02-Sorry to Say Goodbye/Lucille Evenson/LucilleEvenson.docx
@@ -30,6 +30,7 @@
           <w:bCs/>
         </w:rPr>
       </w:pPr>
+      <w:bookmarkStart w:id="0" w:name="_GoBack"/>
       <w:r>
         <w:rPr>
           <w:rFonts w:ascii="Book Antiqua" w:hAnsi="Book Antiqua"/>
@@ -50,10 +51,10 @@
       <w:pPr>
         <w:spacing w:after="120"/>
         <w:rPr>
-          <w:rFonts w:ascii="Bookman Old Style" w:hAnsi="Bookman Old Style"/>
-          <w:b/>
-          <w:sz w:val="28"/>
-          <w:szCs w:val="28"/>
+          <w:rFonts w:ascii="Book Antiqua" w:hAnsi="Book Antiqua"/>
+          <w:bCs/>
+          <w:sz w:val="22"/>
+          <w:szCs w:val="22"/>
         </w:rPr>
       </w:pPr>
       <w:r>
@@ -63,16 +64,7 @@
           <w:sz w:val="22"/>
           <w:szCs w:val="22"/>
         </w:rPr>
-        <w:t>L</w:t>
-      </w:r>
-      <w:r>
-        <w:rPr>
-          <w:rFonts w:ascii="Book Antiqua" w:hAnsi="Book Antiqua"/>
-          <w:bCs/>
-          <w:sz w:val="22"/>
-          <w:szCs w:val="22"/>
-        </w:rPr>
-        <w:t xml:space="preserve">ucille Bernice </w:t>
+        <w:t xml:space="preserve">Remembering Lucille </w:t>
       </w:r>
       <w:proofErr w:type="spellStart"/>
       <w:r>
@@ -85,213 +77,6 @@
         <w:t>Evenson</w:t>
       </w:r>
       <w:proofErr w:type="spellEnd"/>
-      <w:r>
-        <w:rPr>
-          <w:rFonts w:ascii="Book Antiqua" w:hAnsi="Book Antiqua"/>
-          <w:bCs/>
-          <w:sz w:val="22"/>
-          <w:szCs w:val="22"/>
-        </w:rPr>
-        <w:t xml:space="preserve">, age 103, died in her home in Broken Arrow, Oklahoma, from natural causes on May 16, 2022. </w:t>
-      </w:r>
-      <w:r>
-        <w:rPr>
-          <w:rFonts w:ascii="Book Antiqua" w:hAnsi="Book Antiqua"/>
-          <w:bCs/>
-          <w:sz w:val="22"/>
-          <w:szCs w:val="22"/>
-        </w:rPr>
-        <w:t>Lucille</w:t>
-      </w:r>
-      <w:r>
-        <w:rPr>
-          <w:rFonts w:ascii="Book Antiqua" w:hAnsi="Book Antiqua"/>
-          <w:bCs/>
-          <w:sz w:val="22"/>
-          <w:szCs w:val="22"/>
-        </w:rPr>
-        <w:t xml:space="preserve"> was a</w:t>
-      </w:r>
-      <w:r>
-        <w:rPr>
-          <w:rFonts w:ascii="Book Antiqua" w:hAnsi="Book Antiqua"/>
-          <w:bCs/>
-          <w:sz w:val="22"/>
-          <w:szCs w:val="22"/>
-        </w:rPr>
-        <w:t xml:space="preserve"> loving wife and</w:t>
-      </w:r>
-      <w:r>
-        <w:rPr>
-          <w:rFonts w:ascii="Book Antiqua" w:hAnsi="Book Antiqua"/>
-          <w:bCs/>
-          <w:sz w:val="22"/>
-          <w:szCs w:val="22"/>
-        </w:rPr>
-        <w:t xml:space="preserve"> homemaker, but</w:t>
-      </w:r>
-      <w:r>
-        <w:rPr>
-          <w:rFonts w:ascii="Book Antiqua" w:hAnsi="Book Antiqua"/>
-          <w:bCs/>
-          <w:sz w:val="22"/>
-          <w:szCs w:val="22"/>
-        </w:rPr>
-        <w:t xml:space="preserve"> had a great </w:t>
-      </w:r>
-      <w:r>
-        <w:rPr>
-          <w:rFonts w:ascii="Book Antiqua" w:hAnsi="Book Antiqua"/>
-          <w:bCs/>
-          <w:sz w:val="22"/>
-          <w:szCs w:val="22"/>
-        </w:rPr>
-        <w:t xml:space="preserve">love and </w:t>
-      </w:r>
-      <w:r>
-        <w:rPr>
-          <w:rFonts w:ascii="Book Antiqua" w:hAnsi="Book Antiqua"/>
-          <w:bCs/>
-          <w:sz w:val="22"/>
-          <w:szCs w:val="22"/>
-        </w:rPr>
-        <w:t xml:space="preserve">appreciation for art. She served as a </w:t>
-      </w:r>
-      <w:r>
-        <w:rPr>
-          <w:rFonts w:ascii="Book Antiqua" w:hAnsi="Book Antiqua"/>
-          <w:bCs/>
-          <w:sz w:val="22"/>
-          <w:szCs w:val="22"/>
-        </w:rPr>
-        <w:t>volunteer</w:t>
-      </w:r>
-      <w:r>
-        <w:rPr>
-          <w:rFonts w:ascii="Book Antiqua" w:hAnsi="Book Antiqua"/>
-          <w:bCs/>
-          <w:sz w:val="22"/>
-          <w:szCs w:val="22"/>
-        </w:rPr>
-        <w:t xml:space="preserve"> at the Los Angeles County Museum for several year</w:t>
-      </w:r>
-      <w:r>
-        <w:rPr>
-          <w:rFonts w:ascii="Book Antiqua" w:hAnsi="Book Antiqua"/>
-          <w:bCs/>
-          <w:sz w:val="22"/>
-          <w:szCs w:val="22"/>
-        </w:rPr>
-        <w:t xml:space="preserve">s, and </w:t>
-      </w:r>
-      <w:r>
-        <w:rPr>
-          <w:rFonts w:ascii="Book Antiqua" w:hAnsi="Book Antiqua"/>
-          <w:bCs/>
-          <w:sz w:val="22"/>
-          <w:szCs w:val="22"/>
-        </w:rPr>
-        <w:t>w</w:t>
-      </w:r>
-      <w:r>
-        <w:rPr>
-          <w:rFonts w:ascii="Book Antiqua" w:hAnsi="Book Antiqua"/>
-          <w:bCs/>
-          <w:sz w:val="22"/>
-          <w:szCs w:val="22"/>
-        </w:rPr>
-        <w:t>a</w:t>
-      </w:r>
-      <w:r>
-        <w:rPr>
-          <w:rFonts w:ascii="Book Antiqua" w:hAnsi="Book Antiqua"/>
-          <w:bCs/>
-          <w:sz w:val="22"/>
-          <w:szCs w:val="22"/>
-        </w:rPr>
-        <w:t>s</w:t>
-      </w:r>
-      <w:r>
-        <w:rPr>
-          <w:rFonts w:ascii="Book Antiqua" w:hAnsi="Book Antiqua"/>
-          <w:bCs/>
-          <w:sz w:val="22"/>
-          <w:szCs w:val="22"/>
-        </w:rPr>
-        <w:t xml:space="preserve"> </w:t>
-      </w:r>
-      <w:r>
-        <w:rPr>
-          <w:rFonts w:ascii="Book Antiqua" w:hAnsi="Book Antiqua"/>
-          <w:bCs/>
-          <w:sz w:val="22"/>
-          <w:szCs w:val="22"/>
-        </w:rPr>
-        <w:t xml:space="preserve">a </w:t>
-      </w:r>
-      <w:r>
-        <w:rPr>
-          <w:rFonts w:ascii="Book Antiqua" w:hAnsi="Book Antiqua"/>
-          <w:bCs/>
-          <w:sz w:val="22"/>
-          <w:szCs w:val="22"/>
-        </w:rPr>
-        <w:t>docent</w:t>
-      </w:r>
-      <w:r>
-        <w:rPr>
-          <w:rFonts w:ascii="Book Antiqua" w:hAnsi="Book Antiqua"/>
-          <w:bCs/>
-          <w:sz w:val="22"/>
-          <w:szCs w:val="22"/>
-        </w:rPr>
-        <w:t xml:space="preserve"> at the </w:t>
-      </w:r>
-      <w:r>
-        <w:rPr>
-          <w:rFonts w:ascii="Book Antiqua" w:hAnsi="Book Antiqua"/>
-          <w:bCs/>
-          <w:sz w:val="22"/>
-          <w:szCs w:val="22"/>
-        </w:rPr>
-        <w:t xml:space="preserve">William S. Hart </w:t>
-      </w:r>
-      <w:r>
-        <w:rPr>
-          <w:rFonts w:ascii="Book Antiqua" w:hAnsi="Book Antiqua"/>
-          <w:bCs/>
-          <w:sz w:val="22"/>
-          <w:szCs w:val="22"/>
-        </w:rPr>
-        <w:t xml:space="preserve">Museum in </w:t>
-      </w:r>
-      <w:r>
-        <w:rPr>
-          <w:rFonts w:ascii="Book Antiqua" w:hAnsi="Book Antiqua"/>
-          <w:bCs/>
-          <w:sz w:val="22"/>
-          <w:szCs w:val="22"/>
-        </w:rPr>
-        <w:t>Santa Clarita, California.</w:t>
-      </w:r>
-      <w:r>
-        <w:rPr>
-          <w:rFonts w:ascii="Book Antiqua" w:hAnsi="Book Antiqua"/>
-          <w:bCs/>
-          <w:sz w:val="22"/>
-          <w:szCs w:val="22"/>
-        </w:rPr>
-        <w:t xml:space="preserve"> </w:t>
-      </w:r>
-      <w:r>
-        <w:rPr>
-          <w:rFonts w:ascii="Book Antiqua" w:hAnsi="Book Antiqua"/>
-          <w:bCs/>
-          <w:sz w:val="22"/>
-          <w:szCs w:val="22"/>
-        </w:rPr>
-        <w:t xml:space="preserve">She also volunteered at the Children’s Hospital in Los Angeles, and supported many other children’s charitable organizations. </w:t>
-      </w:r>
     </w:p>
     <w:p>
       <w:pPr>
@@ -300,168 +85,28 @@
         <w:rPr>
           <w:rFonts w:ascii="Book Antiqua" w:hAnsi="Book Antiqua"/>
           <w:bCs/>
+          <w:i/>
           <w:sz w:val="22"/>
           <w:szCs w:val="22"/>
         </w:rPr>
       </w:pPr>
-      <w:r>
-        <w:rPr>
-          <w:rFonts w:ascii="Book Antiqua" w:hAnsi="Book Antiqua"/>
-          <w:bCs/>
-          <w:sz w:val="22"/>
-          <w:szCs w:val="22"/>
-        </w:rPr>
-        <w:t xml:space="preserve">In her later years, she moved to Oklahoma to be near </w:t>
-      </w:r>
-      <w:r>
-        <w:rPr>
-          <w:rFonts w:ascii="Book Antiqua" w:hAnsi="Book Antiqua"/>
-          <w:bCs/>
-          <w:sz w:val="22"/>
-          <w:szCs w:val="22"/>
-        </w:rPr>
-        <w:t xml:space="preserve">her brother and other </w:t>
-      </w:r>
-      <w:r>
-        <w:rPr>
-          <w:rFonts w:ascii="Book Antiqua" w:hAnsi="Book Antiqua"/>
-          <w:bCs/>
-          <w:sz w:val="22"/>
-          <w:szCs w:val="22"/>
-        </w:rPr>
-        <w:t xml:space="preserve">family members. </w:t>
-      </w:r>
-      <w:r>
-        <w:rPr>
-          <w:rFonts w:ascii="Book Antiqua" w:hAnsi="Book Antiqua"/>
-          <w:bCs/>
-          <w:sz w:val="22"/>
-          <w:szCs w:val="22"/>
-        </w:rPr>
-        <w:t xml:space="preserve">She loved her family, and most importantly, she loved her Lord and Savior, Jesus Christ. She </w:t>
-      </w:r>
-      <w:r>
-        <w:rPr>
-          <w:rFonts w:ascii="Book Antiqua" w:hAnsi="Book Antiqua"/>
-          <w:bCs/>
-          <w:sz w:val="22"/>
-          <w:szCs w:val="22"/>
-        </w:rPr>
-        <w:t xml:space="preserve">is </w:t>
-      </w:r>
-      <w:r>
-        <w:rPr>
-          <w:rFonts w:ascii="Book Antiqua" w:hAnsi="Book Antiqua"/>
-          <w:bCs/>
-          <w:sz w:val="22"/>
-          <w:szCs w:val="22"/>
-        </w:rPr>
-        <w:t>now</w:t>
-      </w:r>
-      <w:r>
-        <w:rPr>
-          <w:rFonts w:ascii="Book Antiqua" w:hAnsi="Book Antiqua"/>
-          <w:bCs/>
-          <w:sz w:val="22"/>
-          <w:szCs w:val="22"/>
-        </w:rPr>
-        <w:t xml:space="preserve"> at peace</w:t>
-      </w:r>
-      <w:r>
-        <w:rPr>
-          <w:rFonts w:ascii="Book Antiqua" w:hAnsi="Book Antiqua"/>
-          <w:bCs/>
-          <w:sz w:val="22"/>
-          <w:szCs w:val="22"/>
-        </w:rPr>
-        <w:t xml:space="preserve"> in heaven</w:t>
-      </w:r>
-      <w:r>
-        <w:rPr>
-          <w:rFonts w:ascii="Book Antiqua" w:hAnsi="Book Antiqua"/>
-          <w:bCs/>
-          <w:sz w:val="22"/>
-          <w:szCs w:val="22"/>
-        </w:rPr>
-        <w:t>,</w:t>
-      </w:r>
-      <w:r>
-        <w:rPr>
-          <w:rFonts w:ascii="Book Antiqua" w:hAnsi="Book Antiqua"/>
-          <w:bCs/>
-          <w:sz w:val="22"/>
-          <w:szCs w:val="22"/>
-        </w:rPr>
-        <w:t xml:space="preserve"> in the </w:t>
-      </w:r>
-      <w:r>
-        <w:rPr>
-          <w:rFonts w:ascii="Book Antiqua" w:hAnsi="Book Antiqua"/>
-          <w:bCs/>
-          <w:sz w:val="22"/>
-          <w:szCs w:val="22"/>
-        </w:rPr>
-        <w:t xml:space="preserve">loving </w:t>
-      </w:r>
-      <w:r>
-        <w:rPr>
-          <w:rFonts w:ascii="Book Antiqua" w:hAnsi="Book Antiqua"/>
-          <w:bCs/>
-          <w:sz w:val="22"/>
-          <w:szCs w:val="22"/>
-        </w:rPr>
-        <w:t xml:space="preserve">arms of </w:t>
-      </w:r>
-      <w:r>
-        <w:rPr>
-          <w:rFonts w:ascii="Book Antiqua" w:hAnsi="Book Antiqua"/>
-          <w:bCs/>
-          <w:sz w:val="22"/>
-          <w:szCs w:val="22"/>
-        </w:rPr>
-        <w:t xml:space="preserve">Jesus, </w:t>
-      </w:r>
-      <w:r>
-        <w:rPr>
-          <w:rFonts w:ascii="Book Antiqua" w:hAnsi="Book Antiqua"/>
-          <w:bCs/>
-          <w:sz w:val="22"/>
-          <w:szCs w:val="22"/>
-        </w:rPr>
-        <w:t xml:space="preserve">her Savior. </w:t>
-      </w:r>
-      <w:r>
-        <w:rPr>
-          <w:rFonts w:ascii="Book Antiqua" w:hAnsi="Book Antiqua"/>
-          <w:bCs/>
-          <w:sz w:val="22"/>
-          <w:szCs w:val="22"/>
-        </w:rPr>
-        <w:t xml:space="preserve">She was preceded in death by her husband, Robert, her parents, 3 brothers, and 2 sisters. </w:t>
-      </w:r>
       <w:proofErr w:type="gramStart"/>
       <w:r>
         <w:rPr>
           <w:rFonts w:ascii="Book Antiqua" w:hAnsi="Book Antiqua"/>
           <w:bCs/>
-          <w:sz w:val="22"/>
-          <w:szCs w:val="22"/>
-        </w:rPr>
-        <w:t>She is survived by her brother, Lenard, and her sister, Dory, alon</w:t>
-      </w:r>
-      <w:r>
-        <w:rPr>
-          <w:rFonts w:ascii="Book Antiqua" w:hAnsi="Book Antiqua"/>
-          <w:bCs/>
-          <w:sz w:val="22"/>
-          <w:szCs w:val="22"/>
-        </w:rPr>
-        <w:t>g with several nieces, nephews,</w:t>
-      </w:r>
-      <w:r>
-        <w:rPr>
-          <w:rFonts w:ascii="Book Antiqua" w:hAnsi="Book Antiqua"/>
-          <w:bCs/>
+          <w:i/>
+          <w:sz w:val="22"/>
+          <w:szCs w:val="22"/>
+        </w:rPr>
+        <w:t>by</w:t>
+      </w:r>
+      <w:proofErr w:type="gramEnd"/>
+      <w:r>
+        <w:rPr>
+          <w:rFonts w:ascii="Book Antiqua" w:hAnsi="Book Antiqua"/>
+          <w:bCs/>
+          <w:i/>
           <w:sz w:val="22"/>
           <w:szCs w:val="22"/>
         </w:rPr>
@@ -471,20 +116,258 @@
         <w:rPr>
           <w:rFonts w:ascii="Book Antiqua" w:hAnsi="Book Antiqua"/>
           <w:bCs/>
-          <w:sz w:val="22"/>
-          <w:szCs w:val="22"/>
-        </w:rPr>
-        <w:t>great-nieces and great-nephews</w:t>
-      </w:r>
-      <w:proofErr w:type="gramEnd"/>
-      <w:r>
-        <w:rPr>
-          <w:rFonts w:ascii="Book Antiqua" w:hAnsi="Book Antiqua"/>
-          <w:bCs/>
-          <w:sz w:val="22"/>
-          <w:szCs w:val="22"/>
-        </w:rPr>
-        <w:t>.</w:t>
+          <w:i/>
+          <w:sz w:val="22"/>
+          <w:szCs w:val="22"/>
+        </w:rPr>
+        <w:t>Greg Johnson, Lucille's nephew</w:t>
+      </w:r>
+    </w:p>
+    <w:p>
+      <w:pPr>
+        <w:spacing w:after="120"/>
+        <w:rPr>
+          <w:rFonts w:ascii="Bookman Old Style" w:hAnsi="Bookman Old Style"/>
+          <w:b/>
+          <w:sz w:val="28"/>
+          <w:szCs w:val="28"/>
+        </w:rPr>
+      </w:pPr>
+      <w:r>
+        <w:rPr>
+          <w:rFonts w:ascii="Book Antiqua" w:hAnsi="Book Antiqua"/>
+          <w:bCs/>
+          <w:sz w:val="22"/>
+          <w:szCs w:val="22"/>
+        </w:rPr>
+        <w:t>L</w:t>
+      </w:r>
+      <w:r>
+        <w:rPr>
+          <w:rFonts w:ascii="Book Antiqua" w:hAnsi="Book Antiqua"/>
+          <w:bCs/>
+          <w:sz w:val="22"/>
+          <w:szCs w:val="22"/>
+        </w:rPr>
+        <w:t xml:space="preserve">ucille Bernice </w:t>
+      </w:r>
+      <w:proofErr w:type="spellStart"/>
+      <w:r>
+        <w:rPr>
+          <w:rFonts w:ascii="Book Antiqua" w:hAnsi="Book Antiqua"/>
+          <w:bCs/>
+          <w:sz w:val="22"/>
+          <w:szCs w:val="22"/>
+        </w:rPr>
+        <w:t>Evenson</w:t>
+      </w:r>
+      <w:proofErr w:type="spellEnd"/>
+      <w:r>
+        <w:rPr>
+          <w:rFonts w:ascii="Book Antiqua" w:hAnsi="Book Antiqua"/>
+          <w:bCs/>
+          <w:sz w:val="22"/>
+          <w:szCs w:val="22"/>
+        </w:rPr>
+        <w:t xml:space="preserve">, age 103, died in her home in Broken Arrow, Oklahoma, from natural causes on May 16, 2022. </w:t>
+      </w:r>
+      <w:r>
+        <w:rPr>
+          <w:rFonts w:ascii="Book Antiqua" w:hAnsi="Book Antiqua"/>
+          <w:bCs/>
+          <w:sz w:val="22"/>
+          <w:szCs w:val="22"/>
+        </w:rPr>
+        <w:t>Lucille</w:t>
+      </w:r>
+      <w:r>
+        <w:rPr>
+          <w:rFonts w:ascii="Book Antiqua" w:hAnsi="Book Antiqua"/>
+          <w:bCs/>
+          <w:sz w:val="22"/>
+          <w:szCs w:val="22"/>
+        </w:rPr>
+        <w:t xml:space="preserve"> was a</w:t>
+      </w:r>
+      <w:r>
+        <w:rPr>
+          <w:rFonts w:ascii="Book Antiqua" w:hAnsi="Book Antiqua"/>
+          <w:bCs/>
+          <w:sz w:val="22"/>
+          <w:szCs w:val="22"/>
+        </w:rPr>
+        <w:t xml:space="preserve"> loving wife and</w:t>
+      </w:r>
+      <w:r>
+        <w:rPr>
+          <w:rFonts w:ascii="Book Antiqua" w:hAnsi="Book Antiqua"/>
+          <w:bCs/>
+          <w:sz w:val="22"/>
+          <w:szCs w:val="22"/>
+        </w:rPr>
+        <w:t xml:space="preserve"> homemaker, but</w:t>
+      </w:r>
+      <w:r>
+        <w:rPr>
+          <w:rFonts w:ascii="Book Antiqua" w:hAnsi="Book Antiqua"/>
+          <w:bCs/>
+          <w:sz w:val="22"/>
+          <w:szCs w:val="22"/>
+        </w:rPr>
+        <w:t xml:space="preserve"> had a great </w:t>
+      </w:r>
+      <w:r>
+        <w:rPr>
+          <w:rFonts w:ascii="Book Antiqua" w:hAnsi="Book Antiqua"/>
+          <w:bCs/>
+          <w:sz w:val="22"/>
+          <w:szCs w:val="22"/>
+        </w:rPr>
+        <w:t xml:space="preserve">love and </w:t>
+      </w:r>
+      <w:r>
+        <w:rPr>
+          <w:rFonts w:ascii="Book Antiqua" w:hAnsi="Book Antiqua"/>
+          <w:bCs/>
+          <w:sz w:val="22"/>
+          <w:szCs w:val="22"/>
+        </w:rPr>
+        <w:t xml:space="preserve">appreciation for art. She served as a </w:t>
+      </w:r>
+      <w:r>
+        <w:rPr>
+          <w:rFonts w:ascii="Book Antiqua" w:hAnsi="Book Antiqua"/>
+          <w:bCs/>
+          <w:sz w:val="22"/>
+          <w:szCs w:val="22"/>
+        </w:rPr>
+        <w:t>volunteer</w:t>
+      </w:r>
+      <w:r>
+        <w:rPr>
+          <w:rFonts w:ascii="Book Antiqua" w:hAnsi="Book Antiqua"/>
+          <w:bCs/>
+          <w:sz w:val="22"/>
+          <w:szCs w:val="22"/>
+        </w:rPr>
+        <w:t xml:space="preserve"> at the Los Angeles County Museum for several year</w:t>
+      </w:r>
+      <w:r>
+        <w:rPr>
+          <w:rFonts w:ascii="Book Antiqua" w:hAnsi="Book Antiqua"/>
+          <w:bCs/>
+          <w:sz w:val="22"/>
+          <w:szCs w:val="22"/>
+        </w:rPr>
+        <w:t xml:space="preserve">s, and </w:t>
+      </w:r>
+      <w:r>
+        <w:rPr>
+          <w:rFonts w:ascii="Book Antiqua" w:hAnsi="Book Antiqua"/>
+          <w:bCs/>
+          <w:sz w:val="22"/>
+          <w:szCs w:val="22"/>
+        </w:rPr>
+        <w:t>w</w:t>
+      </w:r>
+      <w:r>
+        <w:rPr>
+          <w:rFonts w:ascii="Book Antiqua" w:hAnsi="Book Antiqua"/>
+          <w:bCs/>
+          <w:sz w:val="22"/>
+          <w:szCs w:val="22"/>
+        </w:rPr>
+        <w:t>a</w:t>
+      </w:r>
+      <w:r>
+        <w:rPr>
+          <w:rFonts w:ascii="Book Antiqua" w:hAnsi="Book Antiqua"/>
+          <w:bCs/>
+          <w:sz w:val="22"/>
+          <w:szCs w:val="22"/>
+        </w:rPr>
+        <w:t>s</w:t>
+      </w:r>
+      <w:r>
+        <w:rPr>
+          <w:rFonts w:ascii="Book Antiqua" w:hAnsi="Book Antiqua"/>
+          <w:bCs/>
+          <w:sz w:val="22"/>
+          <w:szCs w:val="22"/>
+        </w:rPr>
+        <w:t xml:space="preserve"> </w:t>
+      </w:r>
+      <w:r>
+        <w:rPr>
+          <w:rFonts w:ascii="Book Antiqua" w:hAnsi="Book Antiqua"/>
+          <w:bCs/>
+          <w:sz w:val="22"/>
+          <w:szCs w:val="22"/>
+        </w:rPr>
+        <w:t xml:space="preserve">a </w:t>
+      </w:r>
+      <w:r>
+        <w:rPr>
+          <w:rFonts w:ascii="Book Antiqua" w:hAnsi="Book Antiqua"/>
+          <w:bCs/>
+          <w:sz w:val="22"/>
+          <w:szCs w:val="22"/>
+        </w:rPr>
+        <w:t>docent</w:t>
+      </w:r>
+      <w:r>
+        <w:rPr>
+          <w:rFonts w:ascii="Book Antiqua" w:hAnsi="Book Antiqua"/>
+          <w:bCs/>
+          <w:sz w:val="22"/>
+          <w:szCs w:val="22"/>
+        </w:rPr>
+        <w:t xml:space="preserve"> at the </w:t>
+      </w:r>
+      <w:r>
+        <w:rPr>
+          <w:rFonts w:ascii="Book Antiqua" w:hAnsi="Book Antiqua"/>
+          <w:bCs/>
+          <w:sz w:val="22"/>
+          <w:szCs w:val="22"/>
+        </w:rPr>
+        <w:t xml:space="preserve">William S. Hart </w:t>
+      </w:r>
+      <w:r>
+        <w:rPr>
+          <w:rFonts w:ascii="Book Antiqua" w:hAnsi="Book Antiqua"/>
+          <w:bCs/>
+          <w:sz w:val="22"/>
+          <w:szCs w:val="22"/>
+        </w:rPr>
+        <w:t xml:space="preserve">Museum in </w:t>
+      </w:r>
+      <w:r>
+        <w:rPr>
+          <w:rFonts w:ascii="Book Antiqua" w:hAnsi="Book Antiqua"/>
+          <w:bCs/>
+          <w:sz w:val="22"/>
+          <w:szCs w:val="22"/>
+        </w:rPr>
+        <w:t>Santa Clarita, California.</w:t>
+      </w:r>
+      <w:r>
+        <w:rPr>
+          <w:rFonts w:ascii="Book Antiqua" w:hAnsi="Book Antiqua"/>
+          <w:bCs/>
+          <w:sz w:val="22"/>
+          <w:szCs w:val="22"/>
+        </w:rPr>
+        <w:t xml:space="preserve"> </w:t>
+      </w:r>
+      <w:r>
+        <w:rPr>
+          <w:rFonts w:ascii="Book Antiqua" w:hAnsi="Book Antiqua"/>
+          <w:bCs/>
+          <w:sz w:val="22"/>
+          <w:szCs w:val="22"/>
+        </w:rPr>
+        <w:t xml:space="preserve">She also volunteered at the Children’s Hospital in Los Angeles, and supported many other children’s charitable organizations. </w:t>
       </w:r>
     </w:p>
     <w:p>
@@ -505,11 +388,183 @@
           <w:sz w:val="22"/>
           <w:szCs w:val="22"/>
         </w:rPr>
-        <w:t>Greg Johnson, Lucille's nephew</w:t>
-      </w:r>
-      <w:bookmarkStart w:id="0" w:name="_GoBack"/>
-      <w:bookmarkEnd w:id="0"/>
+        <w:t xml:space="preserve">In her later years, she moved to Oklahoma to be near </w:t>
+      </w:r>
+      <w:r>
+        <w:rPr>
+          <w:rFonts w:ascii="Book Antiqua" w:hAnsi="Book Antiqua"/>
+          <w:bCs/>
+          <w:sz w:val="22"/>
+          <w:szCs w:val="22"/>
+        </w:rPr>
+        <w:t xml:space="preserve">her brother and other </w:t>
+      </w:r>
+      <w:r>
+        <w:rPr>
+          <w:rFonts w:ascii="Book Antiqua" w:hAnsi="Book Antiqua"/>
+          <w:bCs/>
+          <w:sz w:val="22"/>
+          <w:szCs w:val="22"/>
+        </w:rPr>
+        <w:t xml:space="preserve">family members. </w:t>
+      </w:r>
+      <w:r>
+        <w:rPr>
+          <w:rFonts w:ascii="Book Antiqua" w:hAnsi="Book Antiqua"/>
+          <w:bCs/>
+          <w:sz w:val="22"/>
+          <w:szCs w:val="22"/>
+        </w:rPr>
+        <w:t xml:space="preserve">She loved her family, and most importantly, she loved her Lord and Savior, Jesus Christ. She </w:t>
+      </w:r>
+      <w:r>
+        <w:rPr>
+          <w:rFonts w:ascii="Book Antiqua" w:hAnsi="Book Antiqua"/>
+          <w:bCs/>
+          <w:sz w:val="22"/>
+          <w:szCs w:val="22"/>
+        </w:rPr>
+        <w:t xml:space="preserve">is </w:t>
+      </w:r>
+      <w:r>
+        <w:rPr>
+          <w:rFonts w:ascii="Book Antiqua" w:hAnsi="Book Antiqua"/>
+          <w:bCs/>
+          <w:sz w:val="22"/>
+          <w:szCs w:val="22"/>
+        </w:rPr>
+        <w:t>now</w:t>
+      </w:r>
+      <w:r>
+        <w:rPr>
+          <w:rFonts w:ascii="Book Antiqua" w:hAnsi="Book Antiqua"/>
+          <w:bCs/>
+          <w:sz w:val="22"/>
+          <w:szCs w:val="22"/>
+        </w:rPr>
+        <w:t xml:space="preserve"> at peace</w:t>
+      </w:r>
+      <w:r>
+        <w:rPr>
+          <w:rFonts w:ascii="Book Antiqua" w:hAnsi="Book Antiqua"/>
+          <w:bCs/>
+          <w:sz w:val="22"/>
+          <w:szCs w:val="22"/>
+        </w:rPr>
+        <w:t xml:space="preserve"> in heaven</w:t>
+      </w:r>
+      <w:r>
+        <w:rPr>
+          <w:rFonts w:ascii="Book Antiqua" w:hAnsi="Book Antiqua"/>
+          <w:bCs/>
+          <w:sz w:val="22"/>
+          <w:szCs w:val="22"/>
+        </w:rPr>
+        <w:t>,</w:t>
+      </w:r>
+      <w:r>
+        <w:rPr>
+          <w:rFonts w:ascii="Book Antiqua" w:hAnsi="Book Antiqua"/>
+          <w:bCs/>
+          <w:sz w:val="22"/>
+          <w:szCs w:val="22"/>
+        </w:rPr>
+        <w:t xml:space="preserve"> in the </w:t>
+      </w:r>
+      <w:r>
+        <w:rPr>
+          <w:rFonts w:ascii="Book Antiqua" w:hAnsi="Book Antiqua"/>
+          <w:bCs/>
+          <w:sz w:val="22"/>
+          <w:szCs w:val="22"/>
+        </w:rPr>
+        <w:t xml:space="preserve">loving </w:t>
+      </w:r>
+      <w:r>
+        <w:rPr>
+          <w:rFonts w:ascii="Book Antiqua" w:hAnsi="Book Antiqua"/>
+          <w:bCs/>
+          <w:sz w:val="22"/>
+          <w:szCs w:val="22"/>
+        </w:rPr>
+        <w:t xml:space="preserve">arms of </w:t>
+      </w:r>
+      <w:r>
+        <w:rPr>
+          <w:rFonts w:ascii="Book Antiqua" w:hAnsi="Book Antiqua"/>
+          <w:bCs/>
+          <w:sz w:val="22"/>
+          <w:szCs w:val="22"/>
+        </w:rPr>
+        <w:t xml:space="preserve">Jesus, </w:t>
+      </w:r>
+      <w:r>
+        <w:rPr>
+          <w:rFonts w:ascii="Book Antiqua" w:hAnsi="Book Antiqua"/>
+          <w:bCs/>
+          <w:sz w:val="22"/>
+          <w:szCs w:val="22"/>
+        </w:rPr>
+        <w:t xml:space="preserve">her Savior. </w:t>
+      </w:r>
+      <w:r>
+        <w:rPr>
+          <w:rFonts w:ascii="Book Antiqua" w:hAnsi="Book Antiqua"/>
+          <w:bCs/>
+          <w:sz w:val="22"/>
+          <w:szCs w:val="22"/>
+        </w:rPr>
+        <w:t xml:space="preserve">She was preceded in death by her husband, Robert, her parents, 3 brothers, and 2 sisters. </w:t>
+      </w:r>
+      <w:proofErr w:type="gramStart"/>
+      <w:r>
+        <w:rPr>
+          <w:rFonts w:ascii="Book Antiqua" w:hAnsi="Book Antiqua"/>
+          <w:bCs/>
+          <w:sz w:val="22"/>
+          <w:szCs w:val="22"/>
+        </w:rPr>
+        <w:t>She is survived by her brother, Lenard, and her sister, Dory, alon</w:t>
+      </w:r>
+      <w:r>
+        <w:rPr>
+          <w:rFonts w:ascii="Book Antiqua" w:hAnsi="Book Antiqua"/>
+          <w:bCs/>
+          <w:sz w:val="22"/>
+          <w:szCs w:val="22"/>
+        </w:rPr>
+        <w:t>g with several nieces, nephews,</w:t>
+      </w:r>
+      <w:r>
+        <w:rPr>
+          <w:rFonts w:ascii="Book Antiqua" w:hAnsi="Book Antiqua"/>
+          <w:bCs/>
+          <w:sz w:val="22"/>
+          <w:szCs w:val="22"/>
+        </w:rPr>
+        <w:t xml:space="preserve"> </w:t>
+      </w:r>
+      <w:r>
+        <w:rPr>
+          <w:rFonts w:ascii="Book Antiqua" w:hAnsi="Book Antiqua"/>
+          <w:bCs/>
+          <w:sz w:val="22"/>
+          <w:szCs w:val="22"/>
+        </w:rPr>
+        <w:t>great-nieces and great-nephews</w:t>
+      </w:r>
+      <w:proofErr w:type="gramEnd"/>
+      <w:r>
+        <w:rPr>
+          <w:rFonts w:ascii="Book Antiqua" w:hAnsi="Book Antiqua"/>
+          <w:bCs/>
+          <w:sz w:val="22"/>
+          <w:szCs w:val="22"/>
+        </w:rPr>
+        <w:t>.</w:t>
+      </w:r>
     </w:p>
+    <w:bookmarkEnd w:id="0"/>
     <w:sectPr>
       <w:pgSz w:w="7920" w:h="12240" w:orient="landscape"/>
       <w:pgMar w:top="720" w:right="720" w:bottom="720" w:left="907" w:header="720" w:footer="720" w:gutter="0"/>
@@ -1383,7 +1438,7 @@
   <a:extraClrSchemeLst/>
   <a:extLst>
     <a:ext uri="{05A4C25C-085E-4340-85A3-A5531E510DB2}">
-      <thm15:themeFamily xmlns:thm15="http://schemas.microsoft.com/office/thememl/2012/main" xmlns="" name="Office Theme" id="{62F939B6-93AF-4DB8-9C6B-D6C7DFDC589F}" vid="{4A3C46E8-61CC-4603-A589-7422A47A8E4A}"/>
+      <thm15:themeFamily xmlns="" xmlns:thm15="http://schemas.microsoft.com/office/thememl/2012/main" name="Office Theme" id="{62F939B6-93AF-4DB8-9C6B-D6C7DFDC589F}" vid="{4A3C46E8-61CC-4603-A589-7422A47A8E4A}"/>
     </a:ext>
   </a:extLst>
 </a:theme>

</xml_diff>